<commit_message>
Second revision of manuscript following reviewer questions
</commit_message>
<xml_diff>
--- a/Response To Reviewer Comments.docx
+++ b/Response To Reviewer Comments.docx
@@ -15,14 +15,6 @@
         <w:rPr>
           <w:rFonts w:cstheme="minorHAnsi"/>
           <w:b/>
-        </w:rPr>
-      </w:pPr>
-    </w:p>
-    <w:p>
-      <w:pPr>
-        <w:rPr>
-          <w:rFonts w:cstheme="minorHAnsi"/>
-          <w:b/>
           <w:sz w:val="24"/>
         </w:rPr>
       </w:pPr>
@@ -273,7 +265,21 @@
           <w:rFonts w:cstheme="minorHAnsi"/>
           <w:i/>
         </w:rPr>
-        <w:t xml:space="preserve">A potential challenge is that there may not be a large set of suitable reference studies with patient level data, especially for rare diseases or especially novel treatments. Our simulations provide some guidance on the required number of studies and suggest that reasonable estimates can be obtained even when the number of reference studies is smaller. For instance, in cases where there were as few as 4 reference studies, estimates were unbiased and coverage probabilities were too high, implying that conclusions would be conservative. Put differently, our approach helps control type I error even when the number of reference studies is small because it adjusts for bias and results in estimates of the standard error that are conservative. Of course, increasing the number of reference studies is beneficial since it reduces the uncertainty of the estimates and increases power. An area for further research will be how wide can we cast the net for reference studies by including studies with different but related treatments or in different but related diseases. Relaxing the criteria for including studies </w:t>
+        <w:t xml:space="preserve">A potential challenge is that there may not be a large set of suitable reference studies with patient level data, especially for rare diseases or especially novel treatments. Our simulations provide some guidance on the required number of studies and suggest that reasonable estimates can be obtained even when the number of reference studies is smaller. For instance, in cases where there were as few as 4 reference studies, estimates were unbiased and coverage probabilities were too high, implying that conclusions would be conservative. Put differently, our approach helps control type I error even when the number of reference studies is small because it adjusts for bias and results in estimates of the standard error that are conservative. Of course, increasing the number of reference studies is beneficial since it reduces the uncertainty of the estimates and increases power. An area for further research will be how wide can we cast the net for reference studies by including studies with different but related treatments or in different but related diseases. Relaxing the criteria for including studies will increase the number of reference studies available, but </w:t>
+      </w:r>
+      <w:r>
+        <w:rPr>
+          <w:rFonts w:cstheme="minorHAnsi"/>
+          <w:i/>
+        </w:rPr>
+        <w:t xml:space="preserve">may </w:t>
+      </w:r>
+      <w:r>
+        <w:rPr>
+          <w:rFonts w:cstheme="minorHAnsi"/>
+          <w:i/>
+        </w:rPr>
+        <w:t xml:space="preserve">introduce additional bias and may </w:t>
       </w:r>
       <w:r>
         <w:rPr>
@@ -281,7 +287,14 @@
           <w:i/>
         </w:rPr>
         <w:lastRenderedPageBreak/>
-        <w:t>will increase the number of reference studies available, but may be expected to increase the inter-study heterogeneity which would impact the power of treatment comparisons in the new study.</w:t>
+        <w:t xml:space="preserve">also </w:t>
+      </w:r>
+      <w:r>
+        <w:rPr>
+          <w:rFonts w:cstheme="minorHAnsi"/>
+          <w:i/>
+        </w:rPr>
+        <w:t>be expected to increase the inter-study heterogeneity which would impact the power of treatment comparisons in the new study.</w:t>
       </w:r>
       <w:r>
         <w:rPr>
@@ -1097,25 +1110,25 @@
         </w:rPr>
         <w:t xml:space="preserve"> Please see the new text below:</w:t>
       </w:r>
-      <w:bookmarkStart w:id="0" w:name="_GoBack"/>
-      <w:bookmarkEnd w:id="0"/>
-    </w:p>
-    <w:p>
-      <w:pPr>
-        <w:rPr>
-          <w:shd w:val="clear" w:color="auto" w:fill="FFFFFF"/>
-        </w:rPr>
-      </w:pPr>
-    </w:p>
-    <w:p>
-      <w:pPr>
-        <w:rPr>
-          <w:shd w:val="clear" w:color="auto" w:fill="FFFFFF"/>
-        </w:rPr>
-      </w:pPr>
-      <w:r>
-        <w:rPr>
-          <w:shd w:val="clear" w:color="auto" w:fill="FFFFFF"/>
+    </w:p>
+    <w:p>
+      <w:pPr>
+        <w:rPr>
+          <w:shd w:val="clear" w:color="auto" w:fill="FFFFFF"/>
+        </w:rPr>
+      </w:pPr>
+    </w:p>
+    <w:p>
+      <w:pPr>
+        <w:rPr>
+          <w:shd w:val="clear" w:color="auto" w:fill="FFFFFF"/>
+        </w:rPr>
+      </w:pPr>
+      <w:r>
+        <w:rPr>
+          <w:noProof/>
+          <w:shd w:val="clear" w:color="auto" w:fill="FFFFFF"/>
+          <w:lang w:eastAsia="en-GB"/>
         </w:rPr>
         <w:lastRenderedPageBreak/>
         <w:drawing>
@@ -1213,7 +1226,6 @@
           <w:shd w:val="clear" w:color="auto" w:fill="FFFFFF"/>
         </w:rPr>
       </w:pPr>
-      <w:commentRangeStart w:id="1"/>
       <w:r>
         <w:rPr>
           <w:shd w:val="clear" w:color="auto" w:fill="FFFFFF"/>
@@ -1226,13 +1238,8 @@
         </w:rPr>
         <w:t>somewhat confusing standard terminology used around one-sided and two-sided tests</w:t>
       </w:r>
-      <w:commentRangeEnd w:id="1"/>
-      <w:r>
-        <w:rPr>
-          <w:rStyle w:val="CommentReference"/>
-        </w:rPr>
-        <w:commentReference w:id="1"/>
-      </w:r>
+      <w:bookmarkStart w:id="0" w:name="_GoBack"/>
+      <w:bookmarkEnd w:id="0"/>
       <w:r>
         <w:rPr>
           <w:shd w:val="clear" w:color="auto" w:fill="FFFFFF"/>
@@ -1559,33 +1566,6 @@
     </w:sectPr>
   </w:body>
 </w:document>
-</file>
-
-<file path=word/comments.xml><?xml version="1.0" encoding="utf-8"?>
-<w:comments xmlns:wpc="http://schemas.microsoft.com/office/word/2010/wordprocessingCanvas" xmlns:cx="http://schemas.microsoft.com/office/drawing/2014/chartex" xmlns:cx1="http://schemas.microsoft.com/office/drawing/2015/9/8/chartex" xmlns:mc="http://schemas.openxmlformats.org/markup-compatibility/2006" xmlns:o="urn:schemas-microsoft-com:office:office" xmlns:r="http://schemas.openxmlformats.org/officeDocument/2006/relationships" xmlns:m="http://schemas.openxmlformats.org/officeDocument/2006/math" xmlns:v="urn:schemas-microsoft-com:vml" xmlns:wp14="http://schemas.microsoft.com/office/word/2010/wordprocessingDrawing" xmlns:wp="http://schemas.openxmlformats.org/drawingml/2006/wordprocessingDrawing" xmlns:w10="urn:schemas-microsoft-com:office:word" xmlns:w="http://schemas.openxmlformats.org/wordprocessingml/2006/main" xmlns:w14="http://schemas.microsoft.com/office/word/2010/wordml" xmlns:w15="http://schemas.microsoft.com/office/word/2012/wordml" xmlns:w16se="http://schemas.microsoft.com/office/word/2015/wordml/symex" xmlns:wpg="http://schemas.microsoft.com/office/word/2010/wordprocessingGroup" xmlns:wpi="http://schemas.microsoft.com/office/word/2010/wordprocessingInk" xmlns:wne="http://schemas.microsoft.com/office/word/2006/wordml" xmlns:wps="http://schemas.microsoft.com/office/word/2010/wordprocessingShape" mc:Ignorable="w14 w15 w16se wp14">
-  <w:comment w:id="1" w:author="Harbron, Chris {MDBR~Welwyn}" w:date="2022-02-21T15:33:00Z" w:initials="HC{">
-    <w:p>
-      <w:pPr>
-        <w:pStyle w:val="CommentText"/>
-      </w:pPr>
-      <w:r>
-        <w:rPr>
-          <w:rStyle w:val="CommentReference"/>
-        </w:rPr>
-        <w:annotationRef/>
-      </w:r>
-      <w:r>
-        <w:t>I assume this is what the reviewer was getting at, or have I misunderstood the question?</w:t>
-      </w:r>
-    </w:p>
-  </w:comment>
-</w:comments>
-</file>
-
-<file path=word/commentsExtended.xml><?xml version="1.0" encoding="utf-8"?>
-<w15:commentsEx xmlns:wpc="http://schemas.microsoft.com/office/word/2010/wordprocessingCanvas" xmlns:cx="http://schemas.microsoft.com/office/drawing/2014/chartex" xmlns:cx1="http://schemas.microsoft.com/office/drawing/2015/9/8/chartex" xmlns:mc="http://schemas.openxmlformats.org/markup-compatibility/2006" xmlns:o="urn:schemas-microsoft-com:office:office" xmlns:r="http://schemas.openxmlformats.org/officeDocument/2006/relationships" xmlns:m="http://schemas.openxmlformats.org/officeDocument/2006/math" xmlns:v="urn:schemas-microsoft-com:vml" xmlns:wp14="http://schemas.microsoft.com/office/word/2010/wordprocessingDrawing" xmlns:wp="http://schemas.openxmlformats.org/drawingml/2006/wordprocessingDrawing" xmlns:w10="urn:schemas-microsoft-com:office:word" xmlns:w="http://schemas.openxmlformats.org/wordprocessingml/2006/main" xmlns:w14="http://schemas.microsoft.com/office/word/2010/wordml" xmlns:w15="http://schemas.microsoft.com/office/word/2012/wordml" xmlns:w16se="http://schemas.microsoft.com/office/word/2015/wordml/symex" xmlns:wpg="http://schemas.microsoft.com/office/word/2010/wordprocessingGroup" xmlns:wpi="http://schemas.microsoft.com/office/word/2010/wordprocessingInk" xmlns:wne="http://schemas.microsoft.com/office/word/2006/wordml" xmlns:wps="http://schemas.microsoft.com/office/word/2010/wordprocessingShape" mc:Ignorable="w14 w15 w16se wp14">
-  <w15:commentEx w15:paraId="4018F202" w15:done="0"/>
-</w15:commentsEx>
 </file>
 
 <file path=word/endnotes.xml><?xml version="1.0" encoding="utf-8"?>
@@ -1825,14 +1805,6 @@
     <w:abstractNumId w:val="1"/>
   </w:num>
 </w:numbering>
-</file>
-
-<file path=word/people.xml><?xml version="1.0" encoding="utf-8"?>
-<w15:people xmlns:wpc="http://schemas.microsoft.com/office/word/2010/wordprocessingCanvas" xmlns:cx="http://schemas.microsoft.com/office/drawing/2014/chartex" xmlns:cx1="http://schemas.microsoft.com/office/drawing/2015/9/8/chartex" xmlns:mc="http://schemas.openxmlformats.org/markup-compatibility/2006" xmlns:o="urn:schemas-microsoft-com:office:office" xmlns:r="http://schemas.openxmlformats.org/officeDocument/2006/relationships" xmlns:m="http://schemas.openxmlformats.org/officeDocument/2006/math" xmlns:v="urn:schemas-microsoft-com:vml" xmlns:wp14="http://schemas.microsoft.com/office/word/2010/wordprocessingDrawing" xmlns:wp="http://schemas.openxmlformats.org/drawingml/2006/wordprocessingDrawing" xmlns:w10="urn:schemas-microsoft-com:office:word" xmlns:w="http://schemas.openxmlformats.org/wordprocessingml/2006/main" xmlns:w14="http://schemas.microsoft.com/office/word/2010/wordml" xmlns:w15="http://schemas.microsoft.com/office/word/2012/wordml" xmlns:w16se="http://schemas.microsoft.com/office/word/2015/wordml/symex" xmlns:wpg="http://schemas.microsoft.com/office/word/2010/wordprocessingGroup" xmlns:wpi="http://schemas.microsoft.com/office/word/2010/wordprocessingInk" xmlns:wne="http://schemas.microsoft.com/office/word/2006/wordml" xmlns:wps="http://schemas.microsoft.com/office/word/2010/wordprocessingShape" mc:Ignorable="w14 w15 w16se wp14">
-  <w15:person w15:author="Harbron, Chris {MDBR~Welwyn}">
-    <w15:presenceInfo w15:providerId="None" w15:userId="Harbron, Chris {MDBR~Welwyn}"/>
-  </w15:person>
-</w15:people>
 </file>
 
 <file path=word/styles.xml><?xml version="1.0" encoding="utf-8"?>

</xml_diff>